<commit_message>
exercice postman, conception & readme
</commit_message>
<xml_diff>
--- a/documentation/151 - RP - GENDRE.docx
+++ b/documentation/151 - RP - GENDRE.docx
@@ -6,61 +6,92 @@
       <w:pPr>
         <w:pStyle w:val="Titre"/>
       </w:pPr>
-      <w:proofErr w:type="gramStart"/>
       <w:r>
         <w:t xml:space="preserve">151 </w:t>
       </w:r>
       <w:r>
-        <w:t xml:space="preserve"> -</w:t>
-      </w:r>
-      <w:proofErr w:type="gramEnd"/>
+        <w:t xml:space="preserve"> - </w:t>
+      </w:r>
+      <w:r>
+        <w:t>Intégrer des éléments de base de données dans des applications Web</w:t>
+      </w:r>
+      <w:r>
+        <w:cr/>
+      </w:r>
+      <w:r>
+        <w:fldChar w:fldCharType="begin"/>
+      </w:r>
+      <w:r>
+        <w:instrText xml:space="preserve"> TITLE   \* MERGEFORMAT </w:instrText>
+      </w:r>
+      <w:r>
+        <w:fldChar w:fldCharType="end"/>
+      </w:r>
+    </w:p>
+    <w:p>
+      <w:pPr>
+        <w:pStyle w:val="TMIndex"/>
+      </w:pPr>
+      <w:r>
+        <w:t xml:space="preserve">Rapport </w:t>
+      </w:r>
+      <w:r>
+        <w:t>de Projet</w:t>
+      </w:r>
+    </w:p>
+    <w:p>
+      <w:pPr>
+        <w:pStyle w:val="txt-justifi"/>
+      </w:pPr>
+    </w:p>
+    <w:p>
+      <w:pPr>
+        <w:pStyle w:val="TxtCentr"/>
+      </w:pPr>
+      <w:r>
+        <w:t xml:space="preserve">Date de création : </w:t>
+      </w:r>
+      <w:r>
+        <w:fldChar w:fldCharType="begin"/>
+      </w:r>
+      <w:r>
+        <w:instrText xml:space="preserve"> CREATEDATE  \@ "dd.MM.yyyy"  \* MERGEFORMAT </w:instrText>
+      </w:r>
+      <w:r>
+        <w:fldChar w:fldCharType="separate"/>
+      </w:r>
+      <w:r>
+        <w:rPr>
+          <w:noProof/>
+        </w:rPr>
+        <w:t>29.01.2024</w:t>
+      </w:r>
+      <w:r>
+        <w:fldChar w:fldCharType="end"/>
+      </w:r>
+      <w:r>
+        <w:br/>
+      </w:r>
+      <w:r>
+        <w:t>V</w:t>
+      </w:r>
+      <w:r>
+        <w:t>ersion</w:t>
+      </w:r>
       <w:r>
         <w:t xml:space="preserve"> </w:t>
       </w:r>
       <w:r>
-        <w:t>Intégrer des éléments de base de données dans des applications Web</w:t>
-      </w:r>
-      <w:r>
-        <w:cr/>
+        <w:t>1</w:t>
+      </w:r>
+      <w:r>
+        <w:t xml:space="preserve"> du </w:t>
       </w:r>
       <w:r>
         <w:fldChar w:fldCharType="begin"/>
       </w:r>
       <w:r>
-        <w:instrText xml:space="preserve"> TITLE   \* MERGEFORMAT </w:instrText>
-      </w:r>
-      <w:r>
-        <w:fldChar w:fldCharType="end"/>
-      </w:r>
-    </w:p>
-    <w:p>
-      <w:pPr>
-        <w:pStyle w:val="TMIndex"/>
-      </w:pPr>
-      <w:r>
-        <w:t xml:space="preserve">Rapport </w:t>
-      </w:r>
-      <w:r>
-        <w:t>de Projet</w:t>
-      </w:r>
-    </w:p>
-    <w:p>
-      <w:pPr>
-        <w:pStyle w:val="txt-justifi"/>
-      </w:pPr>
-    </w:p>
-    <w:p>
-      <w:pPr>
-        <w:pStyle w:val="TxtCentr"/>
-      </w:pPr>
-      <w:r>
-        <w:t xml:space="preserve">Date de création : </w:t>
-      </w:r>
-      <w:r>
-        <w:fldChar w:fldCharType="begin"/>
-      </w:r>
-      <w:r>
-        <w:instrText xml:space="preserve"> CREATEDATE  \@ "dd.MM.yyyy"  \* MERGEFORMAT </w:instrText>
+        <w:instrText xml:space="preserve"> SAVEDATE  \@ "dd.MM.yyyy"  \* MERGEFORMAT </w:instrText>
       </w:r>
       <w:r>
         <w:fldChar w:fldCharType="separate"/>
@@ -69,43 +100,7 @@
         <w:rPr>
           <w:noProof/>
         </w:rPr>
-        <w:t>29.01.2024</w:t>
-      </w:r>
-      <w:r>
-        <w:fldChar w:fldCharType="end"/>
-      </w:r>
-      <w:r>
-        <w:br/>
-      </w:r>
-      <w:r>
-        <w:t>V</w:t>
-      </w:r>
-      <w:r>
-        <w:t>ersion</w:t>
-      </w:r>
-      <w:r>
-        <w:t xml:space="preserve"> </w:t>
-      </w:r>
-      <w:r>
-        <w:t>1</w:t>
-      </w:r>
-      <w:r>
-        <w:t xml:space="preserve"> du </w:t>
-      </w:r>
-      <w:r>
-        <w:fldChar w:fldCharType="begin"/>
-      </w:r>
-      <w:r>
-        <w:instrText xml:space="preserve"> SAVEDATE  \@ "dd.MM.yyyy"  \* MERGEFORMAT </w:instrText>
-      </w:r>
-      <w:r>
-        <w:fldChar w:fldCharType="separate"/>
-      </w:r>
-      <w:r>
-        <w:rPr>
-          <w:noProof/>
-        </w:rPr>
-        <w:t>05.02.2024</w:t>
+        <w:t>06.02.2024</w:t>
       </w:r>
       <w:r>
         <w:fldChar w:fldCharType="end"/>
@@ -286,14 +281,12 @@
             <w:pPr>
               <w:pStyle w:val="Dates"/>
             </w:pPr>
-            <w:proofErr w:type="gramStart"/>
             <w:r>
               <w:t>jj.mm.</w:t>
             </w:r>
             <w:r>
               <w:t>aaaa</w:t>
             </w:r>
-            <w:proofErr w:type="gramEnd"/>
           </w:p>
         </w:tc>
       </w:tr>
@@ -1364,6 +1357,9 @@
         <w:pStyle w:val="txt-justifi"/>
       </w:pPr>
       <w:r>
+        <w:rPr>
+          <w:noProof/>
+        </w:rPr>
         <w:drawing>
           <wp:inline distT="0" distB="0" distL="0" distR="0" wp14:anchorId="333BB557" wp14:editId="59E335F7">
             <wp:extent cx="5760720" cy="4291965"/>
@@ -1511,7 +1507,13 @@
               <w:cnfStyle w:val="000000000000" w:firstRow="0" w:lastRow="0" w:firstColumn="0" w:lastColumn="0" w:oddVBand="0" w:evenVBand="0" w:oddHBand="0" w:evenHBand="0" w:firstRowFirstColumn="0" w:firstRowLastColumn="0" w:lastRowFirstColumn="0" w:lastRowLastColumn="0"/>
             </w:pPr>
             <w:r>
-              <w:t>Se loguer / voir les anciens messages de la room principale</w:t>
+              <w:t xml:space="preserve">Se loguer / </w:t>
+            </w:r>
+            <w:r>
+              <w:t xml:space="preserve">créer un compte / </w:t>
+            </w:r>
+            <w:r>
+              <w:t>voir les anciens messages de la room principale</w:t>
             </w:r>
           </w:p>
         </w:tc>
@@ -1587,7 +1589,7 @@
         <w:pStyle w:val="txt-justifi"/>
       </w:pPr>
       <w:r>
-        <w:object w:dxaOrig="16080" w:dyaOrig="19111" w14:anchorId="6518D998">
+        <w:object w:dxaOrig="16080" w:dyaOrig="19666" w14:anchorId="42AE8EBB">
           <v:shapetype id="_x0000_t75" coordsize="21600,21600" o:spt="75" o:preferrelative="t" path="m@4@5l@4@11@9@11@9@5xe" filled="f" stroked="f">
             <v:stroke joinstyle="miter"/>
             <v:formulas>
@@ -1607,23 +1609,11 @@
             <v:path o:extrusionok="f" gradientshapeok="t" o:connecttype="rect"/>
             <o:lock v:ext="edit" aspectratio="t"/>
           </v:shapetype>
-          <v:shape id="_x0000_i1025" type="#_x0000_t75" style="width:453.75pt;height:539.25pt" o:ole="">
+          <v:shape id="_x0000_i1032" type="#_x0000_t75" style="width:453.3pt;height:554.7pt" o:ole="">
             <v:imagedata r:id="rId14" o:title=""/>
           </v:shape>
-          <o:OLEObject Type="Embed" ProgID="Visio.Drawing.15" ShapeID="_x0000_i1025" DrawAspect="Content" ObjectID="_1768724767" r:id="rId15"/>
+          <o:OLEObject Type="Embed" ProgID="Visio.Drawing.15" ShapeID="_x0000_i1032" DrawAspect="Content" ObjectID="_1769841913" r:id="rId15"/>
         </w:object>
-      </w:r>
-    </w:p>
-    <w:p>
-      <w:pPr>
-        <w:ind w:left="0"/>
-        <w:jc w:val="left"/>
-        <w:rPr>
-          <w:rFonts w:ascii="Arial" w:hAnsi="Arial"/>
-        </w:rPr>
-      </w:pPr>
-      <w:r>
-        <w:br w:type="page"/>
       </w:r>
     </w:p>
     <w:p>
@@ -1873,10 +1863,10 @@
       </w:pPr>
       <w:r>
         <w:object w:dxaOrig="15196" w:dyaOrig="7710" w14:anchorId="2751DDD2">
-          <v:shape id="_x0000_i1035" type="#_x0000_t75" style="width:453pt;height:229.5pt" o:ole="">
+          <v:shape id="_x0000_i1026" type="#_x0000_t75" style="width:452.65pt;height:229.15pt" o:ole="">
             <v:imagedata r:id="rId19" o:title=""/>
           </v:shape>
-          <o:OLEObject Type="Embed" ProgID="Visio.Drawing.15" ShapeID="_x0000_i1035" DrawAspect="Content" ObjectID="_1768724768" r:id="rId20"/>
+          <o:OLEObject Type="Embed" ProgID="Visio.Drawing.15" ShapeID="_x0000_i1026" DrawAspect="Content" ObjectID="_1769841914" r:id="rId20"/>
         </w:object>
       </w:r>
     </w:p>
@@ -1915,10 +1905,10 @@
       </w:pPr>
       <w:r>
         <w:object w:dxaOrig="15811" w:dyaOrig="9570" w14:anchorId="7AE97BDD">
-          <v:shape id="_x0000_i1032" type="#_x0000_t75" style="width:453pt;height:274.5pt" o:ole="">
+          <v:shape id="_x0000_i1027" type="#_x0000_t75" style="width:453.3pt;height:274.85pt" o:ole="">
             <v:imagedata r:id="rId21" o:title=""/>
           </v:shape>
-          <o:OLEObject Type="Embed" ProgID="Visio.Drawing.15" ShapeID="_x0000_i1032" DrawAspect="Content" ObjectID="_1768724769" r:id="rId22"/>
+          <o:OLEObject Type="Embed" ProgID="Visio.Drawing.15" ShapeID="_x0000_i1027" DrawAspect="Content" ObjectID="_1769841915" r:id="rId22"/>
         </w:object>
       </w:r>
     </w:p>
@@ -1944,10 +1934,10 @@
       </w:pPr>
       <w:r>
         <w:object w:dxaOrig="13245" w:dyaOrig="5865" w14:anchorId="0AA17144">
-          <v:shape id="_x0000_i1028" type="#_x0000_t75" style="width:453pt;height:200.25pt" o:ole="">
+          <v:shape id="_x0000_i1028" type="#_x0000_t75" style="width:453.3pt;height:200.35pt" o:ole="">
             <v:imagedata r:id="rId23" o:title=""/>
           </v:shape>
-          <o:OLEObject Type="Embed" ProgID="Visio.Drawing.15" ShapeID="_x0000_i1028" DrawAspect="Content" ObjectID="_1768724770" r:id="rId24"/>
+          <o:OLEObject Type="Embed" ProgID="Visio.Drawing.15" ShapeID="_x0000_i1028" DrawAspect="Content" ObjectID="_1769841916" r:id="rId24"/>
         </w:object>
       </w:r>
     </w:p>
@@ -2086,24 +2076,51 @@
       <w:pPr>
         <w:pStyle w:val="txt-justifi"/>
       </w:pPr>
-      <w:r>
-        <w:rPr>
-          <w:highlight w:val="yellow"/>
-        </w:rPr>
-        <w:t>TODO</w:t>
-      </w:r>
     </w:p>
     <w:p>
       <w:pPr>
         <w:pStyle w:val="txt-justifi"/>
       </w:pPr>
       <w:r>
-        <w:object w:dxaOrig="22785" w:dyaOrig="16201" w14:anchorId="33094F92">
-          <v:shape id="_x0000_i1029" type="#_x0000_t75" style="width:453.75pt;height:322.5pt" o:ole="">
-            <v:imagedata r:id="rId27" o:title=""/>
-          </v:shape>
-          <o:OLEObject Type="Embed" ProgID="Visio.Drawing.15" ShapeID="_x0000_i1029" DrawAspect="Content" ObjectID="_1768724771" r:id="rId28"/>
-        </w:object>
+        <w:rPr>
+          <w:noProof/>
+        </w:rPr>
+        <w:lastRenderedPageBreak/>
+        <w:drawing>
+          <wp:inline distT="0" distB="0" distL="0" distR="0" wp14:anchorId="73457C51" wp14:editId="5EDBE4D1">
+            <wp:extent cx="5760720" cy="4340225"/>
+            <wp:effectExtent l="0" t="0" r="0" b="3175"/>
+            <wp:docPr id="1116913954" name="Image 1" descr="Une image contenant texte, diagramme, Plan, Dessin technique&#10;&#10;Description générée automatiquement"/>
+            <wp:cNvGraphicFramePr>
+              <a:graphicFrameLocks xmlns:a="http://schemas.openxmlformats.org/drawingml/2006/main" noChangeAspect="1"/>
+            </wp:cNvGraphicFramePr>
+            <a:graphic xmlns:a="http://schemas.openxmlformats.org/drawingml/2006/main">
+              <a:graphicData uri="http://schemas.openxmlformats.org/drawingml/2006/picture">
+                <pic:pic xmlns:pic="http://schemas.openxmlformats.org/drawingml/2006/picture">
+                  <pic:nvPicPr>
+                    <pic:cNvPr id="1116913954" name="Image 1" descr="Une image contenant texte, diagramme, Plan, Dessin technique&#10;&#10;Description générée automatiquement"/>
+                    <pic:cNvPicPr/>
+                  </pic:nvPicPr>
+                  <pic:blipFill>
+                    <a:blip r:embed="rId27"/>
+                    <a:stretch>
+                      <a:fillRect/>
+                    </a:stretch>
+                  </pic:blipFill>
+                  <pic:spPr>
+                    <a:xfrm>
+                      <a:off x="0" y="0"/>
+                      <a:ext cx="5760720" cy="4340225"/>
+                    </a:xfrm>
+                    <a:prstGeom prst="rect">
+                      <a:avLst/>
+                    </a:prstGeom>
+                  </pic:spPr>
+                </pic:pic>
+              </a:graphicData>
+            </a:graphic>
+          </wp:inline>
+        </w:drawing>
       </w:r>
     </w:p>
     <w:p>
@@ -2127,6 +2144,9 @@
         <w:pStyle w:val="txt-justifi"/>
       </w:pPr>
       <w:r>
+        <w:rPr>
+          <w:noProof/>
+        </w:rPr>
         <w:drawing>
           <wp:inline distT="0" distB="0" distL="0" distR="0" wp14:anchorId="3A34A29F" wp14:editId="0848B9EE">
             <wp:extent cx="4744112" cy="2838846"/>
@@ -2143,7 +2163,7 @@
                     <pic:cNvPicPr/>
                   </pic:nvPicPr>
                   <pic:blipFill>
-                    <a:blip r:embed="rId29"/>
+                    <a:blip r:embed="rId28"/>
                     <a:stretch>
                       <a:fillRect/>
                     </a:stretch>
@@ -2196,6 +2216,9 @@
         <w:pStyle w:val="txt-justifi"/>
       </w:pPr>
       <w:r>
+        <w:rPr>
+          <w:noProof/>
+        </w:rPr>
         <w:lastRenderedPageBreak/>
         <w:drawing>
           <wp:inline distT="0" distB="0" distL="0" distR="0" wp14:anchorId="346556FE" wp14:editId="2EC710BC">
@@ -2213,7 +2236,7 @@
                     <pic:cNvPicPr/>
                   </pic:nvPicPr>
                   <pic:blipFill>
-                    <a:blip r:embed="rId30"/>
+                    <a:blip r:embed="rId29"/>
                     <a:stretch>
                       <a:fillRect/>
                     </a:stretch>
@@ -2285,6 +2308,9 @@
         <w:pStyle w:val="txt-justifi"/>
       </w:pPr>
       <w:r>
+        <w:rPr>
+          <w:noProof/>
+        </w:rPr>
         <w:drawing>
           <wp:inline distT="0" distB="0" distL="0" distR="0" wp14:anchorId="1D1277E5" wp14:editId="688E3E8B">
             <wp:extent cx="5068007" cy="866896"/>
@@ -2301,7 +2327,7 @@
                     <pic:cNvPicPr/>
                   </pic:nvPicPr>
                   <pic:blipFill>
-                    <a:blip r:embed="rId31"/>
+                    <a:blip r:embed="rId30"/>
                     <a:stretch>
                       <a:fillRect/>
                     </a:stretch>
@@ -2343,6 +2369,9 @@
         <w:pStyle w:val="txt-justifi"/>
       </w:pPr>
       <w:r>
+        <w:rPr>
+          <w:noProof/>
+        </w:rPr>
         <w:drawing>
           <wp:inline distT="0" distB="0" distL="0" distR="0" wp14:anchorId="4F23F4D3" wp14:editId="31742629">
             <wp:extent cx="5087060" cy="1295581"/>
@@ -2359,7 +2388,7 @@
                     <pic:cNvPicPr/>
                   </pic:nvPicPr>
                   <pic:blipFill>
-                    <a:blip r:embed="rId32"/>
+                    <a:blip r:embed="rId31"/>
                     <a:stretch>
                       <a:fillRect/>
                     </a:stretch>
@@ -2443,13 +2472,8 @@
         <w:pStyle w:val="Titre2"/>
       </w:pPr>
       <w:r>
-        <w:t xml:space="preserve">Différence de </w:t>
-      </w:r>
-      <w:proofErr w:type="gramStart"/>
-      <w:r>
-        <w:t>timing</w:t>
-      </w:r>
-      <w:proofErr w:type="gramEnd"/>
+        <w:t>Différence de timing</w:t>
+      </w:r>
     </w:p>
     <w:p>
       <w:pPr>
@@ -2512,15 +2536,13 @@
       <w:pPr>
         <w:pStyle w:val="Titre2"/>
       </w:pPr>
-      <w:proofErr w:type="gramStart"/>
       <w:r>
         <w:t>documentation</w:t>
       </w:r>
-      <w:proofErr w:type="gramEnd"/>
     </w:p>
     <w:sectPr>
-      <w:headerReference w:type="default" r:id="rId33"/>
-      <w:footerReference w:type="default" r:id="rId34"/>
+      <w:headerReference w:type="default" r:id="rId32"/>
+      <w:footerReference w:type="default" r:id="rId33"/>
       <w:pgSz w:w="11906" w:h="16838"/>
       <w:pgMar w:top="1417" w:right="1417" w:bottom="1417" w:left="1417" w:header="708" w:footer="708" w:gutter="0"/>
       <w:cols w:space="708"/>

</xml_diff>